<commit_message>
update the load to 1 N
</commit_message>
<xml_diff>
--- a/CantileverBeamExample/Cantilever beam example.docx
+++ b/CantileverBeamExample/Cantilever beam example.docx
@@ -122,6 +122,11 @@
       <w:r>
         <w:t>Loading condition: Tip load at right end</w:t>
       </w:r>
+      <w:r>
+        <w:t xml:space="preserve"> P=1</w:t>
+      </w:r>
+      <w:bookmarkStart w:id="0" w:name="_GoBack"/>
+      <w:bookmarkEnd w:id="0"/>
     </w:p>
     <w:p>
       <w:pPr>
@@ -351,8 +356,6 @@
         <w:lastRenderedPageBreak/>
         <w:t xml:space="preserve">Apply the same problem on a FEA mode with 11 elements, same tip deflection is obtained. It is convergent. 10 elements are used for this mode. </w:t>
       </w:r>
-      <w:bookmarkStart w:id="0" w:name="_GoBack"/>
-      <w:bookmarkEnd w:id="0"/>
     </w:p>
     <w:p>
       <w:pPr>
@@ -417,10 +420,7 @@
         <w:jc w:val="center"/>
       </w:pPr>
       <w:r>
-        <w:t xml:space="preserve">Fig. 4. </w:t>
-      </w:r>
-      <w:r>
-        <w:t>Deformed shape</w:t>
+        <w:t>Fig. 4. Deformed shape</w:t>
       </w:r>
       <w:r>
         <w:t xml:space="preserve"> for 11 elements</w:t>
@@ -1139,7 +1139,7 @@
 </file>
 
 <file path=customXml/itemProps1.xml><?xml version="1.0" encoding="utf-8"?>
-<ds:datastoreItem xmlns:ds="http://schemas.openxmlformats.org/officeDocument/2006/customXml" ds:itemID="{A31AFCFE-A595-4768-984A-F4F60634448A}">
+<ds:datastoreItem xmlns:ds="http://schemas.openxmlformats.org/officeDocument/2006/customXml" ds:itemID="{56DE0CE7-6C92-4BD8-9438-0E4AABA61E12}">
   <ds:schemaRefs>
     <ds:schemaRef ds:uri="http://schemas.openxmlformats.org/officeDocument/2006/bibliography"/>
   </ds:schemaRefs>

</xml_diff>

<commit_message>
Add WFEM Results for CantileverBeamExample
</commit_message>
<xml_diff>
--- a/CantileverBeamExample/Cantilever beam example.docx
+++ b/CantileverBeamExample/Cantilever beam example.docx
@@ -195,19 +195,55 @@
           <w:b/>
         </w:rPr>
       </w:pPr>
-      <w:r>
-        <w:rPr>
-          <w:b/>
-        </w:rPr>
+    </w:p>
+    <w:p>
+      <w:pPr>
+        <w:rPr>
+          <w:b/>
+        </w:rPr>
+      </w:pPr>
+      <w:r>
+        <w:rPr>
+          <w:b/>
+        </w:rPr>
+        <w:lastRenderedPageBreak/>
         <w:t>FEA Results:</w:t>
       </w:r>
     </w:p>
     <w:p>
-      <w:r>
-        <w:lastRenderedPageBreak/>
-        <w:t>Tip deflection: -1.917</w:t>
-      </w:r>
-    </w:p>
+      <w:bookmarkStart w:id="0" w:name="OLE_LINK1"/>
+      <w:r>
+        <w:t>Tip deflection: -</w:t>
+      </w:r>
+      <w:bookmarkStart w:id="1" w:name="OLE_LINK2"/>
+      <w:bookmarkStart w:id="2" w:name="OLE_LINK3"/>
+      <w:r>
+        <w:t>1.91</w:t>
+      </w:r>
+      <w:r>
+        <w:t>66</w:t>
+      </w:r>
+      <w:bookmarkEnd w:id="1"/>
+      <w:bookmarkEnd w:id="2"/>
+    </w:p>
+    <w:p>
+      <w:r>
+        <w:t xml:space="preserve">Tip rotation: </w:t>
+      </w:r>
+      <w:r>
+        <w:t>-</w:t>
+      </w:r>
+      <w:bookmarkStart w:id="3" w:name="OLE_LINK4"/>
+      <w:bookmarkStart w:id="4" w:name="OLE_LINK5"/>
+      <w:bookmarkStart w:id="5" w:name="OLE_LINK6"/>
+      <w:r>
+        <w:t>0.11523</w:t>
+      </w:r>
+      <w:bookmarkEnd w:id="3"/>
+      <w:bookmarkEnd w:id="4"/>
+      <w:bookmarkEnd w:id="5"/>
+    </w:p>
+    <w:bookmarkEnd w:id="0"/>
     <w:p>
       <w:pPr>
         <w:jc w:val="center"/>
@@ -329,7 +365,6 @@
       <w:pPr>
         <w:jc w:val="center"/>
       </w:pPr>
-      <w:bookmarkStart w:id="0" w:name="_GoBack"/>
       <w:r>
         <w:rPr>
           <w:noProof/>
@@ -371,7 +406,6 @@
           </wp:inline>
         </w:drawing>
       </w:r>
-      <w:bookmarkEnd w:id="0"/>
     </w:p>
     <w:p>
       <w:pPr>
@@ -379,6 +413,9 @@
       </w:pPr>
       <w:r>
         <w:t>Fig. 3. Nodal DOF</w:t>
+      </w:r>
+      <w:r>
+        <w:t>s</w:t>
       </w:r>
     </w:p>
     <w:p>
@@ -472,6 +509,284 @@
         <w:t xml:space="preserve"> with tip deflection</w:t>
       </w:r>
     </w:p>
+    <w:p/>
+    <w:p>
+      <w:pPr>
+        <w:rPr>
+          <w:b/>
+        </w:rPr>
+      </w:pPr>
+      <w:r>
+        <w:rPr>
+          <w:b/>
+        </w:rPr>
+        <w:t>WFEM Results:</w:t>
+      </w:r>
+    </w:p>
+    <w:p>
+      <w:r>
+        <w:t>Tip deflection: -</w:t>
+      </w:r>
+      <w:bookmarkStart w:id="6" w:name="OLE_LINK7"/>
+      <w:bookmarkStart w:id="7" w:name="OLE_LINK8"/>
+      <w:bookmarkStart w:id="8" w:name="OLE_LINK9"/>
+      <w:r>
+        <w:t>1.</w:t>
+      </w:r>
+      <w:r>
+        <w:t>9205</w:t>
+      </w:r>
+      <w:bookmarkEnd w:id="6"/>
+      <w:bookmarkEnd w:id="7"/>
+      <w:bookmarkEnd w:id="8"/>
+    </w:p>
+    <w:p>
+      <w:r>
+        <w:t xml:space="preserve">Tip rotation: </w:t>
+      </w:r>
+      <w:r>
+        <w:t>-</w:t>
+      </w:r>
+      <w:bookmarkStart w:id="9" w:name="OLE_LINK10"/>
+      <w:bookmarkStart w:id="10" w:name="OLE_LINK11"/>
+      <w:bookmarkStart w:id="11" w:name="OLE_LINK12"/>
+      <w:r>
+        <w:t>0.1152</w:t>
+      </w:r>
+      <w:bookmarkEnd w:id="9"/>
+      <w:bookmarkEnd w:id="10"/>
+      <w:bookmarkEnd w:id="11"/>
+    </w:p>
+    <w:p/>
+    <w:p>
+      <w:pPr>
+        <w:jc w:val="center"/>
+        <w:rPr>
+          <w:rFonts w:hint="eastAsia"/>
+        </w:rPr>
+      </w:pPr>
+      <w:r>
+        <w:rPr>
+          <w:rFonts w:hint="eastAsia"/>
+        </w:rPr>
+        <w:t>Table 1. Comparison of</w:t>
+      </w:r>
+      <w:r>
+        <w:t xml:space="preserve"> results by</w:t>
+      </w:r>
+      <w:r>
+        <w:rPr>
+          <w:rFonts w:hint="eastAsia"/>
+        </w:rPr>
+        <w:t xml:space="preserve"> ANSYS and WFEM</w:t>
+      </w:r>
+    </w:p>
+    <w:tbl>
+      <w:tblPr>
+        <w:tblStyle w:val="TableGrid"/>
+        <w:tblW w:w="0" w:type="auto"/>
+        <w:jc w:val="center"/>
+        <w:tblLook w:val="04A0" w:firstRow="1" w:lastRow="0" w:firstColumn="1" w:lastColumn="0" w:noHBand="0" w:noVBand="1"/>
+      </w:tblPr>
+      <w:tblGrid>
+        <w:gridCol w:w="1726"/>
+        <w:gridCol w:w="1726"/>
+        <w:gridCol w:w="1726"/>
+        <w:gridCol w:w="1726"/>
+      </w:tblGrid>
+      <w:tr>
+        <w:trPr>
+          <w:jc w:val="center"/>
+        </w:trPr>
+        <w:tc>
+          <w:tcPr>
+            <w:tcW w:w="1726" w:type="dxa"/>
+          </w:tcPr>
+          <w:p>
+            <w:pPr>
+              <w:jc w:val="center"/>
+            </w:pPr>
+          </w:p>
+        </w:tc>
+        <w:tc>
+          <w:tcPr>
+            <w:tcW w:w="1726" w:type="dxa"/>
+          </w:tcPr>
+          <w:p>
+            <w:pPr>
+              <w:jc w:val="center"/>
+            </w:pPr>
+            <w:r>
+              <w:t>ANSYS</w:t>
+            </w:r>
+          </w:p>
+        </w:tc>
+        <w:tc>
+          <w:tcPr>
+            <w:tcW w:w="1726" w:type="dxa"/>
+          </w:tcPr>
+          <w:p>
+            <w:pPr>
+              <w:jc w:val="center"/>
+            </w:pPr>
+            <w:r>
+              <w:t>WFEM</w:t>
+            </w:r>
+          </w:p>
+        </w:tc>
+        <w:tc>
+          <w:tcPr>
+            <w:tcW w:w="1726" w:type="dxa"/>
+          </w:tcPr>
+          <w:p>
+            <w:pPr>
+              <w:jc w:val="center"/>
+            </w:pPr>
+            <w:r>
+              <w:t>Difference</w:t>
+            </w:r>
+          </w:p>
+        </w:tc>
+      </w:tr>
+      <w:tr>
+        <w:trPr>
+          <w:jc w:val="center"/>
+        </w:trPr>
+        <w:tc>
+          <w:tcPr>
+            <w:tcW w:w="1726" w:type="dxa"/>
+          </w:tcPr>
+          <w:p>
+            <w:pPr>
+              <w:jc w:val="center"/>
+            </w:pPr>
+            <w:bookmarkStart w:id="12" w:name="_Hlk464992597"/>
+            <w:r>
+              <w:t>Tip deflection</w:t>
+            </w:r>
+          </w:p>
+        </w:tc>
+        <w:tc>
+          <w:tcPr>
+            <w:tcW w:w="1726" w:type="dxa"/>
+          </w:tcPr>
+          <w:p>
+            <w:pPr>
+              <w:jc w:val="center"/>
+            </w:pPr>
+            <w:r>
+              <w:t>1.9166</w:t>
+            </w:r>
+          </w:p>
+        </w:tc>
+        <w:tc>
+          <w:tcPr>
+            <w:tcW w:w="1726" w:type="dxa"/>
+          </w:tcPr>
+          <w:p>
+            <w:pPr>
+              <w:jc w:val="center"/>
+            </w:pPr>
+            <w:r>
+              <w:t>1.9205</w:t>
+            </w:r>
+          </w:p>
+        </w:tc>
+        <w:tc>
+          <w:tcPr>
+            <w:tcW w:w="1726" w:type="dxa"/>
+            <w:vAlign w:val="bottom"/>
+          </w:tcPr>
+          <w:p>
+            <w:pPr>
+              <w:jc w:val="center"/>
+              <w:rPr>
+                <w:rFonts w:ascii="Calibri" w:hAnsi="Calibri"/>
+                <w:color w:val="000000"/>
+              </w:rPr>
+            </w:pPr>
+            <w:r>
+              <w:rPr>
+                <w:rFonts w:ascii="Calibri" w:hAnsi="Calibri"/>
+                <w:color w:val="000000"/>
+              </w:rPr>
+              <w:t>0.203%</w:t>
+            </w:r>
+          </w:p>
+        </w:tc>
+      </w:tr>
+      <w:tr>
+        <w:trPr>
+          <w:jc w:val="center"/>
+        </w:trPr>
+        <w:tc>
+          <w:tcPr>
+            <w:tcW w:w="1726" w:type="dxa"/>
+          </w:tcPr>
+          <w:p>
+            <w:pPr>
+              <w:jc w:val="center"/>
+            </w:pPr>
+            <w:r>
+              <w:t>Tip rotation</w:t>
+            </w:r>
+          </w:p>
+        </w:tc>
+        <w:tc>
+          <w:tcPr>
+            <w:tcW w:w="1726" w:type="dxa"/>
+          </w:tcPr>
+          <w:p>
+            <w:pPr>
+              <w:jc w:val="center"/>
+            </w:pPr>
+            <w:r>
+              <w:t>0.11523</w:t>
+            </w:r>
+          </w:p>
+        </w:tc>
+        <w:tc>
+          <w:tcPr>
+            <w:tcW w:w="1726" w:type="dxa"/>
+          </w:tcPr>
+          <w:p>
+            <w:pPr>
+              <w:jc w:val="center"/>
+            </w:pPr>
+            <w:r>
+              <w:t>0.1152</w:t>
+            </w:r>
+          </w:p>
+        </w:tc>
+        <w:tc>
+          <w:tcPr>
+            <w:tcW w:w="1726" w:type="dxa"/>
+            <w:vAlign w:val="bottom"/>
+          </w:tcPr>
+          <w:p>
+            <w:pPr>
+              <w:jc w:val="center"/>
+              <w:rPr>
+                <w:rFonts w:ascii="Calibri" w:hAnsi="Calibri"/>
+                <w:color w:val="000000"/>
+              </w:rPr>
+            </w:pPr>
+            <w:r>
+              <w:rPr>
+                <w:rFonts w:ascii="Calibri" w:hAnsi="Calibri"/>
+                <w:color w:val="000000"/>
+              </w:rPr>
+              <w:t>-0.026%</w:t>
+            </w:r>
+          </w:p>
+        </w:tc>
+        <w:bookmarkStart w:id="13" w:name="_GoBack"/>
+        <w:bookmarkEnd w:id="13"/>
+      </w:tr>
+      <w:bookmarkEnd w:id="12"/>
+    </w:tbl>
+    <w:p/>
+    <w:p/>
     <w:sectPr>
       <w:pgSz w:w="12240" w:h="15840"/>
       <w:pgMar w:top="1440" w:right="1800" w:bottom="1440" w:left="1800" w:header="720" w:footer="720" w:gutter="0"/>
@@ -875,6 +1190,7 @@
   <w:style w:type="paragraph" w:default="1" w:styleId="Normal">
     <w:name w:val="Normal"/>
     <w:qFormat/>
+    <w:rsid w:val="00B41C4E"/>
   </w:style>
   <w:style w:type="character" w:default="1" w:styleId="DefaultParagraphFont">
     <w:name w:val="Default Paragraph Font"/>
@@ -912,6 +1228,25 @@
     <w:rPr>
       <w:color w:val="808080"/>
     </w:rPr>
+  </w:style>
+  <w:style w:type="table" w:styleId="TableGrid">
+    <w:name w:val="Table Grid"/>
+    <w:basedOn w:val="TableNormal"/>
+    <w:uiPriority w:val="39"/>
+    <w:rsid w:val="00B73EDA"/>
+    <w:pPr>
+      <w:spacing w:after="0" w:line="240" w:lineRule="auto"/>
+    </w:pPr>
+    <w:tblPr>
+      <w:tblBorders>
+        <w:top w:val="single" w:sz="4" w:space="0" w:color="auto"/>
+        <w:left w:val="single" w:sz="4" w:space="0" w:color="auto"/>
+        <w:bottom w:val="single" w:sz="4" w:space="0" w:color="auto"/>
+        <w:right w:val="single" w:sz="4" w:space="0" w:color="auto"/>
+        <w:insideH w:val="single" w:sz="4" w:space="0" w:color="auto"/>
+        <w:insideV w:val="single" w:sz="4" w:space="0" w:color="auto"/>
+      </w:tblBorders>
+    </w:tblPr>
   </w:style>
 </w:styles>
 </file>
@@ -1182,7 +1517,7 @@
 </file>
 
 <file path=customXml/itemProps1.xml><?xml version="1.0" encoding="utf-8"?>
-<ds:datastoreItem xmlns:ds="http://schemas.openxmlformats.org/officeDocument/2006/customXml" ds:itemID="{E38DD244-64F9-400B-89FF-46D962BC19BD}">
+<ds:datastoreItem xmlns:ds="http://schemas.openxmlformats.org/officeDocument/2006/customXml" ds:itemID="{DDB9B6AC-EEA8-400B-80BF-83ABB1B2D2F6}">
   <ds:schemaRefs>
     <ds:schemaRef ds:uri="http://schemas.openxmlformats.org/officeDocument/2006/bibliography"/>
   </ds:schemaRefs>

</xml_diff>